<commit_message>
Updated Both the Documents.
Also added some new Screenshots.
</commit_message>
<xml_diff>
--- a/MongoDB-Intro.docx
+++ b/MongoDB-Intro.docx
@@ -271,6 +271,7 @@
         <w:t xml:space="preserve">Insert Data Using </w:t>
       </w:r>
       <w:proofErr w:type="spellStart"/>
+      <w:proofErr w:type="gramStart"/>
       <w:r>
         <w:rPr>
           <w:rFonts w:cstheme="minorHAnsi"/>
@@ -288,7 +289,17 @@
           <w:szCs w:val="24"/>
           <w:lang w:val="en-US"/>
         </w:rPr>
-        <w:t>()</w:t>
+        <w:t>(</w:t>
+      </w:r>
+      <w:proofErr w:type="gramEnd"/>
+      <w:r>
+        <w:rPr>
+          <w:rFonts w:cstheme="minorHAnsi"/>
+          <w:sz w:val="24"/>
+          <w:szCs w:val="24"/>
+          <w:lang w:val="en-US"/>
+        </w:rPr>
+        <w:t>)</w:t>
       </w:r>
     </w:p>
     <w:p>
@@ -488,6 +499,7 @@
         </w:rPr>
         <w:t xml:space="preserve">To get all values from a collection use </w:t>
       </w:r>
+      <w:proofErr w:type="gramStart"/>
       <w:r>
         <w:rPr>
           <w:rFonts w:cstheme="minorHAnsi"/>
@@ -497,7 +509,19 @@
           <w:highlight w:val="yellow"/>
           <w:lang w:val="en-US"/>
         </w:rPr>
-        <w:t>find()</w:t>
+        <w:t>find(</w:t>
+      </w:r>
+      <w:proofErr w:type="gramEnd"/>
+      <w:r>
+        <w:rPr>
+          <w:rFonts w:cstheme="minorHAnsi"/>
+          <w:color w:val="FF0000"/>
+          <w:sz w:val="24"/>
+          <w:szCs w:val="24"/>
+          <w:highlight w:val="yellow"/>
+          <w:lang w:val="en-US"/>
+        </w:rPr>
+        <w:t>)</w:t>
       </w:r>
       <w:r>
         <w:rPr>
@@ -1117,7 +1141,27 @@
           <w:lang w:val="en-US"/>
         </w:rPr>
         <w:lastRenderedPageBreak/>
-        <w:t>To Limit your Records add limit(</w:t>
+        <w:t xml:space="preserve">To Limit your </w:t>
+      </w:r>
+      <w:proofErr w:type="gramStart"/>
+      <w:r>
+        <w:rPr>
+          <w:rFonts w:cstheme="minorHAnsi"/>
+          <w:sz w:val="24"/>
+          <w:szCs w:val="24"/>
+          <w:lang w:val="en-US"/>
+        </w:rPr>
+        <w:t>Records</w:t>
+      </w:r>
+      <w:proofErr w:type="gramEnd"/>
+      <w:r>
+        <w:rPr>
+          <w:rFonts w:cstheme="minorHAnsi"/>
+          <w:sz w:val="24"/>
+          <w:szCs w:val="24"/>
+          <w:lang w:val="en-US"/>
+        </w:rPr>
+        <w:t xml:space="preserve"> add limit(</w:t>
       </w:r>
       <w:proofErr w:type="spellStart"/>
       <w:r>
@@ -1512,7 +1556,27 @@
           <w:szCs w:val="24"/>
           <w:lang w:val="en-US"/>
         </w:rPr>
-        <w:t>To skip documents we use the skip() method :</w:t>
+        <w:t xml:space="preserve">To skip documents we use the </w:t>
+      </w:r>
+      <w:proofErr w:type="gramStart"/>
+      <w:r>
+        <w:rPr>
+          <w:rFonts w:cstheme="minorHAnsi"/>
+          <w:sz w:val="24"/>
+          <w:szCs w:val="24"/>
+          <w:lang w:val="en-US"/>
+        </w:rPr>
+        <w:t>skip(</w:t>
+      </w:r>
+      <w:proofErr w:type="gramEnd"/>
+      <w:r>
+        <w:rPr>
+          <w:rFonts w:cstheme="minorHAnsi"/>
+          <w:sz w:val="24"/>
+          <w:szCs w:val="24"/>
+          <w:lang w:val="en-US"/>
+        </w:rPr>
+        <w:t>) method :</w:t>
       </w:r>
     </w:p>
     <w:p>
@@ -1649,7 +1713,27 @@
           <w:szCs w:val="24"/>
           <w:lang w:val="en-US"/>
         </w:rPr>
-        <w:t xml:space="preserve"> Exists ($exists: true) and then Print Only Selected properties : 1 to Show and 0 to Hide the properties</w:t>
+        <w:t xml:space="preserve"> Exists ($exists: true) and then Print Only Selected </w:t>
+      </w:r>
+      <w:proofErr w:type="gramStart"/>
+      <w:r>
+        <w:rPr>
+          <w:rFonts w:cstheme="minorHAnsi"/>
+          <w:sz w:val="24"/>
+          <w:szCs w:val="24"/>
+          <w:lang w:val="en-US"/>
+        </w:rPr>
+        <w:t>properties :</w:t>
+      </w:r>
+      <w:proofErr w:type="gramEnd"/>
+      <w:r>
+        <w:rPr>
+          <w:rFonts w:cstheme="minorHAnsi"/>
+          <w:sz w:val="24"/>
+          <w:szCs w:val="24"/>
+          <w:lang w:val="en-US"/>
+        </w:rPr>
+        <w:t xml:space="preserve"> 1 to Show and 0 to Hide the properties</w:t>
       </w:r>
       <w:r>
         <w:rPr>
@@ -1997,7 +2081,35 @@
           <w:highlight w:val="yellow"/>
           <w:lang w:val="en-US"/>
         </w:rPr>
-        <w:t>(&gt; : $</w:t>
+        <w:t>(</w:t>
+      </w:r>
+      <w:proofErr w:type="gramStart"/>
+      <w:r>
+        <w:rPr>
+          <w:rFonts w:cstheme="minorHAnsi"/>
+          <w:b/>
+          <w:bCs/>
+          <w:color w:val="FF0000"/>
+          <w:sz w:val="24"/>
+          <w:szCs w:val="24"/>
+          <w:highlight w:val="yellow"/>
+          <w:lang w:val="en-US"/>
+        </w:rPr>
+        <w:t>&gt; :</w:t>
+      </w:r>
+      <w:proofErr w:type="gramEnd"/>
+      <w:r>
+        <w:rPr>
+          <w:rFonts w:cstheme="minorHAnsi"/>
+          <w:b/>
+          <w:bCs/>
+          <w:color w:val="FF0000"/>
+          <w:sz w:val="24"/>
+          <w:szCs w:val="24"/>
+          <w:highlight w:val="yellow"/>
+          <w:lang w:val="en-US"/>
+        </w:rPr>
+        <w:t xml:space="preserve"> $</w:t>
       </w:r>
       <w:proofErr w:type="spellStart"/>
       <w:r>
@@ -3861,6 +3973,16 @@
           <w:lang w:val="en-US"/>
         </w:rPr>
       </w:pPr>
+    </w:p>
+    <w:p>
+      <w:pPr>
+        <w:rPr>
+          <w:rFonts w:cstheme="minorHAnsi"/>
+          <w:sz w:val="24"/>
+          <w:szCs w:val="24"/>
+          <w:lang w:val="en-US"/>
+        </w:rPr>
+      </w:pPr>
       <w:r>
         <w:rPr>
           <w:rFonts w:cstheme="minorHAnsi"/>
@@ -3891,6 +4013,7 @@
         <w:t>To Increment Certain Values, use $</w:t>
       </w:r>
       <w:proofErr w:type="spellStart"/>
+      <w:proofErr w:type="gramStart"/>
       <w:r>
         <w:rPr>
           <w:rFonts w:cstheme="minorHAnsi"/>
@@ -3910,29 +4033,26 @@
         </w:rPr>
         <w:t xml:space="preserve"> :</w:t>
       </w:r>
-    </w:p>
-    <w:p>
-      <w:pPr>
-        <w:rPr>
-          <w:rFonts w:cstheme="minorHAnsi"/>
-          <w:sz w:val="24"/>
-          <w:szCs w:val="24"/>
-          <w:lang w:val="en-US"/>
-        </w:rPr>
-      </w:pPr>
-      <w:r>
-        <w:rPr>
-          <w:rFonts w:cstheme="minorHAnsi"/>
+      <w:proofErr w:type="gramEnd"/>
+    </w:p>
+    <w:p>
+      <w:pPr>
+        <w:rPr>
+          <w:rFonts w:cstheme="minorHAnsi"/>
+          <w:sz w:val="24"/>
+          <w:szCs w:val="24"/>
+          <w:lang w:val="en-US"/>
+        </w:rPr>
+      </w:pPr>
+      <w:r>
+        <w:rPr>
           <w:noProof/>
-          <w:sz w:val="24"/>
-          <w:szCs w:val="24"/>
-          <w:lang w:val="en-US"/>
         </w:rPr>
         <w:drawing>
-          <wp:inline distT="0" distB="0" distL="0" distR="0" wp14:anchorId="3D5EA700" wp14:editId="7BD7D2D6">
-            <wp:extent cx="4625975" cy="4341495"/>
-            <wp:effectExtent l="0" t="0" r="3175" b="1905"/>
-            <wp:docPr id="5" name="Picture 5"/>
+          <wp:inline distT="0" distB="0" distL="0" distR="0" wp14:anchorId="178701EC" wp14:editId="797BBBF0">
+            <wp:extent cx="5731510" cy="3961130"/>
+            <wp:effectExtent l="0" t="0" r="2540" b="1270"/>
+            <wp:docPr id="13" name="Picture 13"/>
             <wp:cNvGraphicFramePr>
               <a:graphicFrameLocks xmlns:a="http://schemas.openxmlformats.org/drawingml/2006/main" noChangeAspect="1"/>
             </wp:cNvGraphicFramePr>
@@ -3940,36 +4060,23 @@
               <a:graphicData uri="http://schemas.openxmlformats.org/drawingml/2006/picture">
                 <pic:pic xmlns:pic="http://schemas.openxmlformats.org/drawingml/2006/picture">
                   <pic:nvPicPr>
-                    <pic:cNvPr id="0" name="Picture 3"/>
-                    <pic:cNvPicPr>
-                      <a:picLocks noChangeAspect="1" noChangeArrowheads="1"/>
-                    </pic:cNvPicPr>
+                    <pic:cNvPr id="1" name=""/>
+                    <pic:cNvPicPr/>
                   </pic:nvPicPr>
                   <pic:blipFill>
-                    <a:blip r:embed="rId39" cstate="print">
-                      <a:extLst>
-                        <a:ext uri="{28A0092B-C50C-407E-A947-70E740481C1C}">
-                          <a14:useLocalDpi xmlns:a14="http://schemas.microsoft.com/office/drawing/2010/main" val="0"/>
-                        </a:ext>
-                      </a:extLst>
-                    </a:blip>
-                    <a:srcRect/>
+                    <a:blip r:embed="rId39"/>
                     <a:stretch>
                       <a:fillRect/>
                     </a:stretch>
                   </pic:blipFill>
-                  <pic:spPr bwMode="auto">
+                  <pic:spPr>
                     <a:xfrm>
                       <a:off x="0" y="0"/>
-                      <a:ext cx="4625975" cy="4341495"/>
+                      <a:ext cx="5731510" cy="3961130"/>
                     </a:xfrm>
                     <a:prstGeom prst="rect">
                       <a:avLst/>
                     </a:prstGeom>
-                    <a:noFill/>
-                    <a:ln>
-                      <a:noFill/>
-                    </a:ln>
                   </pic:spPr>
                 </pic:pic>
               </a:graphicData>
@@ -3999,16 +4106,13 @@
       </w:pPr>
       <w:r>
         <w:rPr>
-          <w:rFonts w:cstheme="minorHAnsi"/>
           <w:noProof/>
-          <w:sz w:val="24"/>
-          <w:szCs w:val="24"/>
         </w:rPr>
         <w:drawing>
-          <wp:inline distT="0" distB="0" distL="0" distR="0" wp14:anchorId="62037E45" wp14:editId="69BDA582">
-            <wp:extent cx="5731510" cy="2018030"/>
-            <wp:effectExtent l="0" t="0" r="2540" b="1270"/>
-            <wp:docPr id="8" name="Picture 8"/>
+          <wp:inline distT="0" distB="0" distL="0" distR="0" wp14:anchorId="74A53BC2" wp14:editId="6F27A96A">
+            <wp:extent cx="5731510" cy="1689100"/>
+            <wp:effectExtent l="0" t="0" r="2540" b="6350"/>
+            <wp:docPr id="36" name="Picture 36"/>
             <wp:cNvGraphicFramePr>
               <a:graphicFrameLocks xmlns:a="http://schemas.openxmlformats.org/drawingml/2006/main" noChangeAspect="1"/>
             </wp:cNvGraphicFramePr>
@@ -4028,7 +4132,7 @@
                   <pic:spPr>
                     <a:xfrm>
                       <a:off x="0" y="0"/>
-                      <a:ext cx="5731510" cy="2018030"/>
+                      <a:ext cx="5731510" cy="1689100"/>
                     </a:xfrm>
                     <a:prstGeom prst="rect">
                       <a:avLst/>
@@ -4050,19 +4154,26 @@
           <w:lang w:val="en-US"/>
         </w:rPr>
       </w:pPr>
-      <w:r>
-        <w:rPr>
-          <w:rFonts w:cstheme="minorHAnsi"/>
+    </w:p>
+    <w:p>
+      <w:pPr>
+        <w:rPr>
+          <w:rFonts w:cstheme="minorHAnsi"/>
+          <w:sz w:val="24"/>
+          <w:szCs w:val="24"/>
+          <w:lang w:val="en-US"/>
+        </w:rPr>
+      </w:pPr>
+      <w:r>
+        <w:rPr>
           <w:noProof/>
-          <w:sz w:val="24"/>
-          <w:szCs w:val="24"/>
         </w:rPr>
         <w:lastRenderedPageBreak/>
         <w:drawing>
-          <wp:inline distT="0" distB="0" distL="0" distR="0" wp14:anchorId="1B7737D1" wp14:editId="1D8ABB98">
-            <wp:extent cx="5731510" cy="2360295"/>
-            <wp:effectExtent l="0" t="0" r="2540" b="1905"/>
-            <wp:docPr id="16" name="Picture 16"/>
+          <wp:inline distT="0" distB="0" distL="0" distR="0" wp14:anchorId="1A2AE277" wp14:editId="0A7BC39C">
+            <wp:extent cx="5731510" cy="3928110"/>
+            <wp:effectExtent l="0" t="0" r="2540" b="0"/>
+            <wp:docPr id="43" name="Picture 43"/>
             <wp:cNvGraphicFramePr>
               <a:graphicFrameLocks xmlns:a="http://schemas.openxmlformats.org/drawingml/2006/main" noChangeAspect="1"/>
             </wp:cNvGraphicFramePr>
@@ -4082,7 +4193,7 @@
                   <pic:spPr>
                     <a:xfrm>
                       <a:off x="0" y="0"/>
-                      <a:ext cx="5731510" cy="2360295"/>
+                      <a:ext cx="5731510" cy="3928110"/>
                     </a:xfrm>
                     <a:prstGeom prst="rect">
                       <a:avLst/>
@@ -4121,6 +4232,135 @@
           <w:szCs w:val="24"/>
           <w:lang w:val="en-US"/>
         </w:rPr>
+        <w:t>To Decrement Values Just send a Negative Value to $</w:t>
+      </w:r>
+      <w:proofErr w:type="spellStart"/>
+      <w:r>
+        <w:rPr>
+          <w:rFonts w:cstheme="minorHAnsi"/>
+          <w:sz w:val="24"/>
+          <w:szCs w:val="24"/>
+          <w:lang w:val="en-US"/>
+        </w:rPr>
+        <w:t>inc</w:t>
+      </w:r>
+      <w:proofErr w:type="spellEnd"/>
+      <w:r>
+        <w:rPr>
+          <w:rFonts w:cstheme="minorHAnsi"/>
+          <w:sz w:val="24"/>
+          <w:szCs w:val="24"/>
+          <w:lang w:val="en-US"/>
+        </w:rPr>
+        <w:t xml:space="preserve"> like below:</w:t>
+      </w:r>
+    </w:p>
+    <w:p>
+      <w:pPr>
+        <w:rPr>
+          <w:rFonts w:cstheme="minorHAnsi"/>
+          <w:sz w:val="24"/>
+          <w:szCs w:val="24"/>
+          <w:lang w:val="en-US"/>
+        </w:rPr>
+      </w:pPr>
+      <w:r>
+        <w:rPr>
+          <w:noProof/>
+        </w:rPr>
+        <w:drawing>
+          <wp:inline distT="0" distB="0" distL="0" distR="0" wp14:anchorId="071936EC" wp14:editId="5671BEBD">
+            <wp:extent cx="5731510" cy="2858135"/>
+            <wp:effectExtent l="0" t="0" r="2540" b="0"/>
+            <wp:docPr id="54" name="Picture 54"/>
+            <wp:cNvGraphicFramePr>
+              <a:graphicFrameLocks xmlns:a="http://schemas.openxmlformats.org/drawingml/2006/main" noChangeAspect="1"/>
+            </wp:cNvGraphicFramePr>
+            <a:graphic xmlns:a="http://schemas.openxmlformats.org/drawingml/2006/main">
+              <a:graphicData uri="http://schemas.openxmlformats.org/drawingml/2006/picture">
+                <pic:pic xmlns:pic="http://schemas.openxmlformats.org/drawingml/2006/picture">
+                  <pic:nvPicPr>
+                    <pic:cNvPr id="1" name=""/>
+                    <pic:cNvPicPr/>
+                  </pic:nvPicPr>
+                  <pic:blipFill>
+                    <a:blip r:embed="rId42"/>
+                    <a:stretch>
+                      <a:fillRect/>
+                    </a:stretch>
+                  </pic:blipFill>
+                  <pic:spPr>
+                    <a:xfrm>
+                      <a:off x="0" y="0"/>
+                      <a:ext cx="5731510" cy="2858135"/>
+                    </a:xfrm>
+                    <a:prstGeom prst="rect">
+                      <a:avLst/>
+                    </a:prstGeom>
+                  </pic:spPr>
+                </pic:pic>
+              </a:graphicData>
+            </a:graphic>
+          </wp:inline>
+        </w:drawing>
+      </w:r>
+    </w:p>
+    <w:p>
+      <w:pPr>
+        <w:rPr>
+          <w:rFonts w:cstheme="minorHAnsi"/>
+          <w:sz w:val="24"/>
+          <w:szCs w:val="24"/>
+          <w:lang w:val="en-US"/>
+        </w:rPr>
+      </w:pPr>
+    </w:p>
+    <w:p>
+      <w:pPr>
+        <w:rPr>
+          <w:rFonts w:cstheme="minorHAnsi"/>
+          <w:sz w:val="24"/>
+          <w:szCs w:val="24"/>
+          <w:lang w:val="en-US"/>
+        </w:rPr>
+      </w:pPr>
+    </w:p>
+    <w:p>
+      <w:pPr>
+        <w:rPr>
+          <w:rFonts w:cstheme="minorHAnsi"/>
+          <w:sz w:val="24"/>
+          <w:szCs w:val="24"/>
+          <w:lang w:val="en-US"/>
+        </w:rPr>
+      </w:pPr>
+      <w:r>
+        <w:rPr>
+          <w:rFonts w:cstheme="minorHAnsi"/>
+          <w:sz w:val="24"/>
+          <w:szCs w:val="24"/>
+          <w:lang w:val="en-US"/>
+        </w:rPr>
+        <w:br w:type="page"/>
+      </w:r>
+    </w:p>
+    <w:p>
+      <w:pPr>
+        <w:rPr>
+          <w:rFonts w:cstheme="minorHAnsi"/>
+          <w:sz w:val="24"/>
+          <w:szCs w:val="24"/>
+          <w:lang w:val="en-US"/>
+        </w:rPr>
+      </w:pPr>
+      <w:r>
+        <w:rPr>
+          <w:rFonts w:cstheme="minorHAnsi"/>
+          <w:sz w:val="24"/>
+          <w:szCs w:val="24"/>
+          <w:lang w:val="en-US"/>
+        </w:rPr>
+        <w:lastRenderedPageBreak/>
         <w:t>To Remove a Property Use $Unset</w:t>
       </w:r>
     </w:p>
@@ -4159,7 +4399,7 @@
                     </pic:cNvPicPr>
                   </pic:nvPicPr>
                   <pic:blipFill>
-                    <a:blip r:embed="rId42" cstate="print">
+                    <a:blip r:embed="rId43" cstate="print">
                       <a:extLst>
                         <a:ext uri="{28A0092B-C50C-407E-A947-70E740481C1C}">
                           <a14:useLocalDpi xmlns:a14="http://schemas.microsoft.com/office/drawing/2010/main" val="0"/>
@@ -4237,7 +4477,27 @@
           <w:lang w:val="en-US"/>
         </w:rPr>
         <w:lastRenderedPageBreak/>
-        <w:t xml:space="preserve">To Update the Array values we can Push data </w:t>
+        <w:t xml:space="preserve">To Update the Array </w:t>
+      </w:r>
+      <w:proofErr w:type="gramStart"/>
+      <w:r>
+        <w:rPr>
+          <w:rFonts w:cstheme="minorHAnsi"/>
+          <w:sz w:val="24"/>
+          <w:szCs w:val="24"/>
+          <w:lang w:val="en-US"/>
+        </w:rPr>
+        <w:t>values</w:t>
+      </w:r>
+      <w:proofErr w:type="gramEnd"/>
+      <w:r>
+        <w:rPr>
+          <w:rFonts w:cstheme="minorHAnsi"/>
+          <w:sz w:val="24"/>
+          <w:szCs w:val="24"/>
+          <w:lang w:val="en-US"/>
+        </w:rPr>
+        <w:t xml:space="preserve"> we can Push data </w:t>
       </w:r>
       <w:r>
         <w:rPr>
@@ -4269,109 +4529,13 @@
       </w:pPr>
       <w:r>
         <w:rPr>
-          <w:rFonts w:cstheme="minorHAnsi"/>
           <w:noProof/>
-          <w:sz w:val="24"/>
-          <w:szCs w:val="24"/>
         </w:rPr>
         <w:drawing>
-          <wp:inline distT="0" distB="0" distL="0" distR="0" wp14:anchorId="5B65A70A" wp14:editId="37D35AAA">
-            <wp:extent cx="5731510" cy="3116580"/>
-            <wp:effectExtent l="0" t="0" r="2540" b="7620"/>
-            <wp:docPr id="20" name="Picture 20"/>
-            <wp:cNvGraphicFramePr>
-              <a:graphicFrameLocks xmlns:a="http://schemas.openxmlformats.org/drawingml/2006/main" noChangeAspect="1"/>
-            </wp:cNvGraphicFramePr>
-            <a:graphic xmlns:a="http://schemas.openxmlformats.org/drawingml/2006/main">
-              <a:graphicData uri="http://schemas.openxmlformats.org/drawingml/2006/picture">
-                <pic:pic xmlns:pic="http://schemas.openxmlformats.org/drawingml/2006/picture">
-                  <pic:nvPicPr>
-                    <pic:cNvPr id="1" name=""/>
-                    <pic:cNvPicPr/>
-                  </pic:nvPicPr>
-                  <pic:blipFill>
-                    <a:blip r:embed="rId43"/>
-                    <a:stretch>
-                      <a:fillRect/>
-                    </a:stretch>
-                  </pic:blipFill>
-                  <pic:spPr>
-                    <a:xfrm>
-                      <a:off x="0" y="0"/>
-                      <a:ext cx="5731510" cy="3116580"/>
-                    </a:xfrm>
-                    <a:prstGeom prst="rect">
-                      <a:avLst/>
-                    </a:prstGeom>
-                  </pic:spPr>
-                </pic:pic>
-              </a:graphicData>
-            </a:graphic>
-          </wp:inline>
-        </w:drawing>
-      </w:r>
-    </w:p>
-    <w:p>
-      <w:pPr>
-        <w:rPr>
-          <w:rFonts w:cstheme="minorHAnsi"/>
-          <w:sz w:val="24"/>
-          <w:szCs w:val="24"/>
-          <w:lang w:val="en-US"/>
-        </w:rPr>
-      </w:pPr>
-    </w:p>
-    <w:p>
-      <w:pPr>
-        <w:rPr>
-          <w:rFonts w:cstheme="minorHAnsi"/>
-          <w:sz w:val="24"/>
-          <w:szCs w:val="24"/>
-          <w:lang w:val="en-US"/>
-        </w:rPr>
-      </w:pPr>
-      <w:proofErr w:type="spellStart"/>
-      <w:r>
-        <w:rPr>
-          <w:rFonts w:cstheme="minorHAnsi"/>
-          <w:sz w:val="24"/>
-          <w:szCs w:val="24"/>
-          <w:lang w:val="en-US"/>
-        </w:rPr>
-        <w:t>Tp</w:t>
-      </w:r>
-      <w:proofErr w:type="spellEnd"/>
-      <w:r>
-        <w:rPr>
-          <w:rFonts w:cstheme="minorHAnsi"/>
-          <w:sz w:val="24"/>
-          <w:szCs w:val="24"/>
-          <w:lang w:val="en-US"/>
-        </w:rPr>
-        <w:t xml:space="preserve"> Remove the Data we can pull from it</w:t>
-      </w:r>
-    </w:p>
-    <w:p>
-      <w:pPr>
-        <w:rPr>
-          <w:rFonts w:cstheme="minorHAnsi"/>
-          <w:sz w:val="24"/>
-          <w:szCs w:val="24"/>
-          <w:lang w:val="en-US"/>
-        </w:rPr>
-      </w:pPr>
-      <w:r>
-        <w:rPr>
-          <w:rFonts w:cstheme="minorHAnsi"/>
-          <w:noProof/>
-          <w:sz w:val="24"/>
-          <w:szCs w:val="24"/>
-        </w:rPr>
-        <w:drawing>
-          <wp:inline distT="0" distB="0" distL="0" distR="0" wp14:anchorId="06B4A96A" wp14:editId="70439A5D">
-            <wp:extent cx="5731510" cy="3641090"/>
-            <wp:effectExtent l="0" t="0" r="2540" b="0"/>
-            <wp:docPr id="22" name="Picture 22"/>
+          <wp:inline distT="0" distB="0" distL="0" distR="0" wp14:anchorId="2F27A8AE" wp14:editId="1C26D0AA">
+            <wp:extent cx="5731510" cy="2733675"/>
+            <wp:effectExtent l="0" t="0" r="2540" b="9525"/>
+            <wp:docPr id="52" name="Picture 52"/>
             <wp:cNvGraphicFramePr>
               <a:graphicFrameLocks xmlns:a="http://schemas.openxmlformats.org/drawingml/2006/main" noChangeAspect="1"/>
             </wp:cNvGraphicFramePr>
@@ -4391,7 +4555,7 @@
                   <pic:spPr>
                     <a:xfrm>
                       <a:off x="0" y="0"/>
-                      <a:ext cx="5731510" cy="3641090"/>
+                      <a:ext cx="5731510" cy="2733675"/>
                     </a:xfrm>
                     <a:prstGeom prst="rect">
                       <a:avLst/>
@@ -4413,57 +4577,100 @@
           <w:lang w:val="en-US"/>
         </w:rPr>
       </w:pPr>
-      <w:r>
-        <w:rPr>
-          <w:rFonts w:cstheme="minorHAnsi"/>
-          <w:sz w:val="24"/>
-          <w:szCs w:val="24"/>
-          <w:lang w:val="en-US"/>
-        </w:rPr>
-        <w:br w:type="page"/>
-      </w:r>
-    </w:p>
-    <w:p>
-      <w:pPr>
-        <w:rPr>
-          <w:rFonts w:cstheme="minorHAnsi"/>
-          <w:sz w:val="24"/>
-          <w:szCs w:val="24"/>
-          <w:lang w:val="en-US"/>
-        </w:rPr>
-      </w:pPr>
-      <w:r>
-        <w:rPr>
-          <w:rFonts w:cstheme="minorHAnsi"/>
-          <w:sz w:val="24"/>
-          <w:szCs w:val="24"/>
-          <w:lang w:val="en-US"/>
-        </w:rPr>
-        <w:lastRenderedPageBreak/>
-        <w:t>Replace an entire document with the specified JSON Object</w:t>
-      </w:r>
-    </w:p>
-    <w:p>
-      <w:pPr>
-        <w:rPr>
-          <w:rFonts w:cstheme="minorHAnsi"/>
-          <w:sz w:val="24"/>
-          <w:szCs w:val="24"/>
-          <w:lang w:val="en-US"/>
-        </w:rPr>
-      </w:pPr>
-      <w:r>
-        <w:rPr>
-          <w:rFonts w:cstheme="minorHAnsi"/>
+    </w:p>
+    <w:p>
+      <w:pPr>
+        <w:rPr>
+          <w:rFonts w:cstheme="minorHAnsi"/>
+          <w:sz w:val="24"/>
+          <w:szCs w:val="24"/>
+          <w:lang w:val="en-US"/>
+        </w:rPr>
+      </w:pPr>
+      <w:r>
+        <w:rPr>
+          <w:rFonts w:cstheme="minorHAnsi"/>
+          <w:sz w:val="24"/>
+          <w:szCs w:val="24"/>
+          <w:lang w:val="en-US"/>
+        </w:rPr>
+        <w:t>T</w:t>
+      </w:r>
+      <w:r>
+        <w:rPr>
+          <w:rFonts w:cstheme="minorHAnsi"/>
+          <w:sz w:val="24"/>
+          <w:szCs w:val="24"/>
+          <w:lang w:val="en-US"/>
+        </w:rPr>
+        <w:t>o</w:t>
+      </w:r>
+      <w:r>
+        <w:rPr>
+          <w:rFonts w:cstheme="minorHAnsi"/>
+          <w:sz w:val="24"/>
+          <w:szCs w:val="24"/>
+          <w:lang w:val="en-US"/>
+        </w:rPr>
+        <w:t xml:space="preserve"> Remove the </w:t>
+      </w:r>
+      <w:r>
+        <w:rPr>
+          <w:rFonts w:cstheme="minorHAnsi"/>
+          <w:sz w:val="24"/>
+          <w:szCs w:val="24"/>
+          <w:lang w:val="en-US"/>
+        </w:rPr>
+        <w:t xml:space="preserve">Array </w:t>
+      </w:r>
+      <w:proofErr w:type="gramStart"/>
+      <w:r>
+        <w:rPr>
+          <w:rFonts w:cstheme="minorHAnsi"/>
+          <w:sz w:val="24"/>
+          <w:szCs w:val="24"/>
+          <w:lang w:val="en-US"/>
+        </w:rPr>
+        <w:t>Values</w:t>
+      </w:r>
+      <w:proofErr w:type="gramEnd"/>
+      <w:r>
+        <w:rPr>
+          <w:rFonts w:cstheme="minorHAnsi"/>
+          <w:sz w:val="24"/>
+          <w:szCs w:val="24"/>
+          <w:lang w:val="en-US"/>
+        </w:rPr>
+        <w:t xml:space="preserve"> we can pull from it</w:t>
+      </w:r>
+      <w:r>
+        <w:rPr>
+          <w:rFonts w:cstheme="minorHAnsi"/>
+          <w:sz w:val="24"/>
+          <w:szCs w:val="24"/>
+          <w:lang w:val="en-US"/>
+        </w:rPr>
+        <w:t>:</w:t>
+      </w:r>
+    </w:p>
+    <w:p>
+      <w:pPr>
+        <w:rPr>
+          <w:rFonts w:cstheme="minorHAnsi"/>
+          <w:sz w:val="24"/>
+          <w:szCs w:val="24"/>
+          <w:lang w:val="en-US"/>
+        </w:rPr>
+      </w:pPr>
+      <w:r>
+        <w:rPr>
           <w:noProof/>
-          <w:sz w:val="24"/>
-          <w:szCs w:val="24"/>
         </w:rPr>
         <w:drawing>
-          <wp:inline distT="0" distB="0" distL="0" distR="0" wp14:anchorId="5988D26A" wp14:editId="5F8FD921">
-            <wp:extent cx="5731510" cy="803910"/>
-            <wp:effectExtent l="0" t="0" r="2540" b="0"/>
-            <wp:docPr id="25" name="Picture 25"/>
+          <wp:inline distT="0" distB="0" distL="0" distR="0" wp14:anchorId="785EA406" wp14:editId="0FC921D8">
+            <wp:extent cx="5731510" cy="2773045"/>
+            <wp:effectExtent l="0" t="0" r="2540" b="8255"/>
+            <wp:docPr id="53" name="Picture 53"/>
             <wp:cNvGraphicFramePr>
               <a:graphicFrameLocks xmlns:a="http://schemas.openxmlformats.org/drawingml/2006/main" noChangeAspect="1"/>
             </wp:cNvGraphicFramePr>
@@ -4483,7 +4690,7 @@
                   <pic:spPr>
                     <a:xfrm>
                       <a:off x="0" y="0"/>
-                      <a:ext cx="5731510" cy="803910"/>
+                      <a:ext cx="5731510" cy="2773045"/>
                     </a:xfrm>
                     <a:prstGeom prst="rect">
                       <a:avLst/>
@@ -4508,15 +4715,54 @@
       <w:r>
         <w:rPr>
           <w:rFonts w:cstheme="minorHAnsi"/>
+          <w:sz w:val="24"/>
+          <w:szCs w:val="24"/>
+          <w:lang w:val="en-US"/>
+        </w:rPr>
+        <w:br w:type="page"/>
+      </w:r>
+    </w:p>
+    <w:p>
+      <w:pPr>
+        <w:rPr>
+          <w:rFonts w:cstheme="minorHAnsi"/>
+          <w:sz w:val="24"/>
+          <w:szCs w:val="24"/>
+          <w:lang w:val="en-US"/>
+        </w:rPr>
+      </w:pPr>
+      <w:r>
+        <w:rPr>
+          <w:rFonts w:cstheme="minorHAnsi"/>
+          <w:sz w:val="24"/>
+          <w:szCs w:val="24"/>
+          <w:lang w:val="en-US"/>
+        </w:rPr>
+        <w:lastRenderedPageBreak/>
+        <w:t>Replace an entire document with the specified JSON Object</w:t>
+      </w:r>
+    </w:p>
+    <w:p>
+      <w:pPr>
+        <w:rPr>
+          <w:rFonts w:cstheme="minorHAnsi"/>
+          <w:sz w:val="24"/>
+          <w:szCs w:val="24"/>
+          <w:lang w:val="en-US"/>
+        </w:rPr>
+      </w:pPr>
+      <w:r>
+        <w:rPr>
+          <w:rFonts w:cstheme="minorHAnsi"/>
           <w:noProof/>
           <w:sz w:val="24"/>
           <w:szCs w:val="24"/>
         </w:rPr>
         <w:drawing>
-          <wp:inline distT="0" distB="0" distL="0" distR="0" wp14:anchorId="5D32936B" wp14:editId="45B27940">
-            <wp:extent cx="5731510" cy="1795780"/>
+          <wp:inline distT="0" distB="0" distL="0" distR="0" wp14:anchorId="5988D26A" wp14:editId="5F8FD921">
+            <wp:extent cx="5731510" cy="803910"/>
             <wp:effectExtent l="0" t="0" r="2540" b="0"/>
-            <wp:docPr id="26" name="Picture 26"/>
+            <wp:docPr id="25" name="Picture 25"/>
             <wp:cNvGraphicFramePr>
               <a:graphicFrameLocks xmlns:a="http://schemas.openxmlformats.org/drawingml/2006/main" noChangeAspect="1"/>
             </wp:cNvGraphicFramePr>
@@ -4536,7 +4782,7 @@
                   <pic:spPr>
                     <a:xfrm>
                       <a:off x="0" y="0"/>
-                      <a:ext cx="5731510" cy="1795780"/>
+                      <a:ext cx="5731510" cy="803910"/>
                     </a:xfrm>
                     <a:prstGeom prst="rect">
                       <a:avLst/>
@@ -4561,122 +4807,15 @@
       <w:r>
         <w:rPr>
           <w:rFonts w:cstheme="minorHAnsi"/>
-          <w:sz w:val="24"/>
-          <w:szCs w:val="24"/>
-          <w:lang w:val="en-US"/>
-        </w:rPr>
-        <w:t>Generally,</w:t>
-      </w:r>
-      <w:r>
-        <w:rPr>
-          <w:rFonts w:cstheme="minorHAnsi"/>
-          <w:sz w:val="24"/>
-          <w:szCs w:val="24"/>
-          <w:lang w:val="en-US"/>
-        </w:rPr>
-        <w:t xml:space="preserve"> We use Update not replace</w:t>
-      </w:r>
-    </w:p>
-    <w:p>
-      <w:pPr>
-        <w:rPr>
-          <w:rFonts w:cstheme="minorHAnsi"/>
-          <w:sz w:val="24"/>
-          <w:szCs w:val="24"/>
-          <w:lang w:val="en-US"/>
-        </w:rPr>
-      </w:pPr>
-      <w:r>
-        <w:rPr>
-          <w:rFonts w:cstheme="minorHAnsi"/>
-          <w:sz w:val="24"/>
-          <w:szCs w:val="24"/>
-          <w:lang w:val="en-US"/>
-        </w:rPr>
-        <w:br w:type="page"/>
-      </w:r>
-    </w:p>
-    <w:p>
-      <w:pPr>
-        <w:rPr>
-          <w:rFonts w:cstheme="minorHAnsi"/>
-          <w:sz w:val="24"/>
-          <w:szCs w:val="24"/>
-          <w:lang w:val="en-US"/>
-        </w:rPr>
-      </w:pPr>
-      <w:r>
-        <w:rPr>
-          <w:rFonts w:cstheme="minorHAnsi"/>
-          <w:sz w:val="24"/>
-          <w:szCs w:val="24"/>
-          <w:lang w:val="en-US"/>
-        </w:rPr>
-        <w:lastRenderedPageBreak/>
-        <w:t xml:space="preserve">To Delete Record we use </w:t>
-      </w:r>
-      <w:proofErr w:type="spellStart"/>
-      <w:r>
-        <w:rPr>
-          <w:rFonts w:cstheme="minorHAnsi"/>
-          <w:sz w:val="24"/>
-          <w:szCs w:val="24"/>
-          <w:lang w:val="en-US"/>
-        </w:rPr>
-        <w:t>deleteOne</w:t>
-      </w:r>
-      <w:proofErr w:type="spellEnd"/>
-      <w:r>
-        <w:rPr>
-          <w:rFonts w:cstheme="minorHAnsi"/>
-          <w:sz w:val="24"/>
-          <w:szCs w:val="24"/>
-          <w:lang w:val="en-US"/>
-        </w:rPr>
-        <w:t xml:space="preserve">() or </w:t>
-      </w:r>
-      <w:proofErr w:type="spellStart"/>
-      <w:r>
-        <w:rPr>
-          <w:rFonts w:cstheme="minorHAnsi"/>
-          <w:sz w:val="24"/>
-          <w:szCs w:val="24"/>
-          <w:lang w:val="en-US"/>
-        </w:rPr>
-        <w:t>deleteMany</w:t>
-      </w:r>
-      <w:proofErr w:type="spellEnd"/>
-      <w:r>
-        <w:rPr>
-          <w:rFonts w:cstheme="minorHAnsi"/>
-          <w:sz w:val="24"/>
-          <w:szCs w:val="24"/>
-          <w:lang w:val="en-US"/>
-        </w:rPr>
-        <w:t>() Methods</w:t>
-      </w:r>
-    </w:p>
-    <w:p>
-      <w:pPr>
-        <w:rPr>
-          <w:rFonts w:cstheme="minorHAnsi"/>
-          <w:sz w:val="24"/>
-          <w:szCs w:val="24"/>
-          <w:lang w:val="en-US"/>
-        </w:rPr>
-      </w:pPr>
-      <w:r>
-        <w:rPr>
-          <w:rFonts w:cstheme="minorHAnsi"/>
           <w:noProof/>
           <w:sz w:val="24"/>
           <w:szCs w:val="24"/>
         </w:rPr>
         <w:drawing>
-          <wp:inline distT="0" distB="0" distL="0" distR="0" wp14:anchorId="3E761D55" wp14:editId="3344AC83">
-            <wp:extent cx="5731510" cy="3655060"/>
-            <wp:effectExtent l="0" t="0" r="2540" b="2540"/>
-            <wp:docPr id="31" name="Picture 31"/>
+          <wp:inline distT="0" distB="0" distL="0" distR="0" wp14:anchorId="5D32936B" wp14:editId="45B27940">
+            <wp:extent cx="5731510" cy="1795780"/>
+            <wp:effectExtent l="0" t="0" r="2540" b="0"/>
+            <wp:docPr id="26" name="Picture 26"/>
             <wp:cNvGraphicFramePr>
               <a:graphicFrameLocks xmlns:a="http://schemas.openxmlformats.org/drawingml/2006/main" noChangeAspect="1"/>
             </wp:cNvGraphicFramePr>
@@ -4696,7 +4835,7 @@
                   <pic:spPr>
                     <a:xfrm>
                       <a:off x="0" y="0"/>
-                      <a:ext cx="5731510" cy="3655060"/>
+                      <a:ext cx="5731510" cy="1795780"/>
                     </a:xfrm>
                     <a:prstGeom prst="rect">
                       <a:avLst/>
@@ -4721,15 +4860,153 @@
       <w:r>
         <w:rPr>
           <w:rFonts w:cstheme="minorHAnsi"/>
+          <w:sz w:val="24"/>
+          <w:szCs w:val="24"/>
+          <w:lang w:val="en-US"/>
+        </w:rPr>
+        <w:t>Generally,</w:t>
+      </w:r>
+      <w:r>
+        <w:rPr>
+          <w:rFonts w:cstheme="minorHAnsi"/>
+          <w:sz w:val="24"/>
+          <w:szCs w:val="24"/>
+          <w:lang w:val="en-US"/>
+        </w:rPr>
+        <w:t xml:space="preserve"> </w:t>
+      </w:r>
+      <w:proofErr w:type="gramStart"/>
+      <w:r>
+        <w:rPr>
+          <w:rFonts w:cstheme="minorHAnsi"/>
+          <w:sz w:val="24"/>
+          <w:szCs w:val="24"/>
+          <w:lang w:val="en-US"/>
+        </w:rPr>
+        <w:t>We</w:t>
+      </w:r>
+      <w:proofErr w:type="gramEnd"/>
+      <w:r>
+        <w:rPr>
+          <w:rFonts w:cstheme="minorHAnsi"/>
+          <w:sz w:val="24"/>
+          <w:szCs w:val="24"/>
+          <w:lang w:val="en-US"/>
+        </w:rPr>
+        <w:t xml:space="preserve"> use Update not replace</w:t>
+      </w:r>
+    </w:p>
+    <w:p>
+      <w:pPr>
+        <w:rPr>
+          <w:rFonts w:cstheme="minorHAnsi"/>
+          <w:sz w:val="24"/>
+          <w:szCs w:val="24"/>
+          <w:lang w:val="en-US"/>
+        </w:rPr>
+      </w:pPr>
+      <w:r>
+        <w:rPr>
+          <w:rFonts w:cstheme="minorHAnsi"/>
+          <w:sz w:val="24"/>
+          <w:szCs w:val="24"/>
+          <w:lang w:val="en-US"/>
+        </w:rPr>
+        <w:br w:type="page"/>
+      </w:r>
+    </w:p>
+    <w:p>
+      <w:pPr>
+        <w:rPr>
+          <w:rFonts w:cstheme="minorHAnsi"/>
+          <w:sz w:val="24"/>
+          <w:szCs w:val="24"/>
+          <w:lang w:val="en-US"/>
+        </w:rPr>
+      </w:pPr>
+      <w:r>
+        <w:rPr>
+          <w:rFonts w:cstheme="minorHAnsi"/>
+          <w:sz w:val="24"/>
+          <w:szCs w:val="24"/>
+          <w:lang w:val="en-US"/>
+        </w:rPr>
+        <w:lastRenderedPageBreak/>
+        <w:t xml:space="preserve">To Delete Record we use </w:t>
+      </w:r>
+      <w:proofErr w:type="spellStart"/>
+      <w:proofErr w:type="gramStart"/>
+      <w:r>
+        <w:rPr>
+          <w:rFonts w:cstheme="minorHAnsi"/>
+          <w:sz w:val="24"/>
+          <w:szCs w:val="24"/>
+          <w:lang w:val="en-US"/>
+        </w:rPr>
+        <w:t>deleteOne</w:t>
+      </w:r>
+      <w:proofErr w:type="spellEnd"/>
+      <w:r>
+        <w:rPr>
+          <w:rFonts w:cstheme="minorHAnsi"/>
+          <w:sz w:val="24"/>
+          <w:szCs w:val="24"/>
+          <w:lang w:val="en-US"/>
+        </w:rPr>
+        <w:t>(</w:t>
+      </w:r>
+      <w:proofErr w:type="gramEnd"/>
+      <w:r>
+        <w:rPr>
+          <w:rFonts w:cstheme="minorHAnsi"/>
+          <w:sz w:val="24"/>
+          <w:szCs w:val="24"/>
+          <w:lang w:val="en-US"/>
+        </w:rPr>
+        <w:t xml:space="preserve">) or </w:t>
+      </w:r>
+      <w:proofErr w:type="spellStart"/>
+      <w:r>
+        <w:rPr>
+          <w:rFonts w:cstheme="minorHAnsi"/>
+          <w:sz w:val="24"/>
+          <w:szCs w:val="24"/>
+          <w:lang w:val="en-US"/>
+        </w:rPr>
+        <w:t>deleteMany</w:t>
+      </w:r>
+      <w:proofErr w:type="spellEnd"/>
+      <w:r>
+        <w:rPr>
+          <w:rFonts w:cstheme="minorHAnsi"/>
+          <w:sz w:val="24"/>
+          <w:szCs w:val="24"/>
+          <w:lang w:val="en-US"/>
+        </w:rPr>
+        <w:t>() Methods</w:t>
+      </w:r>
+    </w:p>
+    <w:p>
+      <w:pPr>
+        <w:rPr>
+          <w:rFonts w:cstheme="minorHAnsi"/>
+          <w:sz w:val="24"/>
+          <w:szCs w:val="24"/>
+          <w:lang w:val="en-US"/>
+        </w:rPr>
+      </w:pPr>
+      <w:r>
+        <w:rPr>
+          <w:rFonts w:cstheme="minorHAnsi"/>
           <w:noProof/>
           <w:sz w:val="24"/>
           <w:szCs w:val="24"/>
         </w:rPr>
         <w:drawing>
-          <wp:inline distT="0" distB="0" distL="0" distR="0" wp14:anchorId="318098A9" wp14:editId="66D5E38A">
-            <wp:extent cx="5731510" cy="1565275"/>
-            <wp:effectExtent l="0" t="0" r="2540" b="0"/>
-            <wp:docPr id="34" name="Picture 34"/>
+          <wp:inline distT="0" distB="0" distL="0" distR="0" wp14:anchorId="3E761D55" wp14:editId="3344AC83">
+            <wp:extent cx="5731510" cy="3655060"/>
+            <wp:effectExtent l="0" t="0" r="2540" b="2540"/>
+            <wp:docPr id="31" name="Picture 31"/>
             <wp:cNvGraphicFramePr>
               <a:graphicFrameLocks xmlns:a="http://schemas.openxmlformats.org/drawingml/2006/main" noChangeAspect="1"/>
             </wp:cNvGraphicFramePr>
@@ -4749,6 +5026,59 @@
                   <pic:spPr>
                     <a:xfrm>
                       <a:off x="0" y="0"/>
+                      <a:ext cx="5731510" cy="3655060"/>
+                    </a:xfrm>
+                    <a:prstGeom prst="rect">
+                      <a:avLst/>
+                    </a:prstGeom>
+                  </pic:spPr>
+                </pic:pic>
+              </a:graphicData>
+            </a:graphic>
+          </wp:inline>
+        </w:drawing>
+      </w:r>
+    </w:p>
+    <w:p>
+      <w:pPr>
+        <w:rPr>
+          <w:rFonts w:cstheme="minorHAnsi"/>
+          <w:sz w:val="24"/>
+          <w:szCs w:val="24"/>
+          <w:lang w:val="en-US"/>
+        </w:rPr>
+      </w:pPr>
+      <w:r>
+        <w:rPr>
+          <w:rFonts w:cstheme="minorHAnsi"/>
+          <w:noProof/>
+          <w:sz w:val="24"/>
+          <w:szCs w:val="24"/>
+        </w:rPr>
+        <w:drawing>
+          <wp:inline distT="0" distB="0" distL="0" distR="0" wp14:anchorId="318098A9" wp14:editId="66D5E38A">
+            <wp:extent cx="5731510" cy="1565275"/>
+            <wp:effectExtent l="0" t="0" r="2540" b="0"/>
+            <wp:docPr id="34" name="Picture 34"/>
+            <wp:cNvGraphicFramePr>
+              <a:graphicFrameLocks xmlns:a="http://schemas.openxmlformats.org/drawingml/2006/main" noChangeAspect="1"/>
+            </wp:cNvGraphicFramePr>
+            <a:graphic xmlns:a="http://schemas.openxmlformats.org/drawingml/2006/main">
+              <a:graphicData uri="http://schemas.openxmlformats.org/drawingml/2006/picture">
+                <pic:pic xmlns:pic="http://schemas.openxmlformats.org/drawingml/2006/picture">
+                  <pic:nvPicPr>
+                    <pic:cNvPr id="1" name=""/>
+                    <pic:cNvPicPr/>
+                  </pic:nvPicPr>
+                  <pic:blipFill>
+                    <a:blip r:embed="rId49"/>
+                    <a:stretch>
+                      <a:fillRect/>
+                    </a:stretch>
+                  </pic:blipFill>
+                  <pic:spPr>
+                    <a:xfrm>
+                      <a:off x="0" y="0"/>
                       <a:ext cx="5731510" cy="1565275"/>
                     </a:xfrm>
                     <a:prstGeom prst="rect">
@@ -4816,19 +5146,30 @@
           <w:szCs w:val="24"/>
           <w:lang w:val="en-US"/>
         </w:rPr>
-        <w:t>Follow along the example on below Page :</w:t>
-      </w:r>
-    </w:p>
-    <w:p>
-      <w:pPr>
-        <w:rPr>
-          <w:rFonts w:cstheme="minorHAnsi"/>
-          <w:sz w:val="24"/>
-          <w:szCs w:val="24"/>
-          <w:lang w:val="en-US"/>
-        </w:rPr>
-      </w:pPr>
-      <w:hyperlink r:id="rId49" w:history="1">
+        <w:t xml:space="preserve">Follow along the example on below </w:t>
+      </w:r>
+      <w:proofErr w:type="gramStart"/>
+      <w:r>
+        <w:rPr>
+          <w:rFonts w:cstheme="minorHAnsi"/>
+          <w:sz w:val="24"/>
+          <w:szCs w:val="24"/>
+          <w:lang w:val="en-US"/>
+        </w:rPr>
+        <w:t>Page :</w:t>
+      </w:r>
+      <w:proofErr w:type="gramEnd"/>
+    </w:p>
+    <w:p>
+      <w:pPr>
+        <w:rPr>
+          <w:rFonts w:cstheme="minorHAnsi"/>
+          <w:sz w:val="24"/>
+          <w:szCs w:val="24"/>
+          <w:lang w:val="en-US"/>
+        </w:rPr>
+      </w:pPr>
+      <w:hyperlink r:id="rId50" w:history="1">
         <w:r>
           <w:rPr>
             <w:rStyle w:val="Hyperlink"/>

</xml_diff>